<commit_message>
Changed Launcher Speed Control
</commit_message>
<xml_diff>
--- a/RoboBob Control.docx
+++ b/RoboBob Control.docx
@@ -10,6 +10,8 @@
           <w:szCs w:val="40"/>
         </w:rPr>
       </w:pPr>
+      <w:bookmarkStart w:id="0" w:name="_GoBack"/>
+      <w:bookmarkEnd w:id="0"/>
       <w:proofErr w:type="spellStart"/>
       <w:r>
         <w:rPr>
@@ -285,6 +287,147 @@
           <w:szCs w:val="28"/>
         </w:rPr>
         <w:t>80)</w:t>
+      </w:r>
+    </w:p>
+    <w:p>
+      <w:pPr>
+        <w:rPr>
+          <w:sz w:val="28"/>
+          <w:szCs w:val="28"/>
+        </w:rPr>
+      </w:pPr>
+      <w:r>
+        <w:rPr>
+          <w:b/>
+          <w:sz w:val="28"/>
+          <w:szCs w:val="28"/>
+        </w:rPr>
+        <w:t>8</w:t>
+      </w:r>
+      <w:r>
+        <w:rPr>
+          <w:b/>
+          <w:sz w:val="28"/>
+          <w:szCs w:val="28"/>
+        </w:rPr>
+        <w:t>L</w:t>
+      </w:r>
+      <w:r>
+        <w:rPr>
+          <w:b/>
+          <w:sz w:val="28"/>
+          <w:szCs w:val="28"/>
+        </w:rPr>
+        <w:t xml:space="preserve">: </w:t>
+      </w:r>
+      <w:r>
+        <w:rPr>
+          <w:sz w:val="28"/>
+          <w:szCs w:val="28"/>
+        </w:rPr>
+        <w:t>Launcher Off</w:t>
+      </w:r>
+      <w:r>
+        <w:rPr>
+          <w:sz w:val="28"/>
+          <w:szCs w:val="28"/>
+        </w:rPr>
+        <w:t xml:space="preserve"> (</w:t>
+      </w:r>
+      <w:r>
+        <w:rPr>
+          <w:sz w:val="28"/>
+          <w:szCs w:val="28"/>
+        </w:rPr>
+        <w:t xml:space="preserve">Motor Speed = </w:t>
+      </w:r>
+      <w:r>
+        <w:rPr>
+          <w:sz w:val="28"/>
+          <w:szCs w:val="28"/>
+        </w:rPr>
+        <w:t>0</w:t>
+      </w:r>
+      <w:r>
+        <w:rPr>
+          <w:sz w:val="28"/>
+          <w:szCs w:val="28"/>
+        </w:rPr>
+        <w:t>)</w:t>
+      </w:r>
+    </w:p>
+    <w:p>
+      <w:pPr>
+        <w:rPr>
+          <w:sz w:val="28"/>
+          <w:szCs w:val="28"/>
+        </w:rPr>
+      </w:pPr>
+      <w:r>
+        <w:rPr>
+          <w:b/>
+          <w:sz w:val="28"/>
+          <w:szCs w:val="28"/>
+        </w:rPr>
+        <w:t>8</w:t>
+      </w:r>
+      <w:r>
+        <w:rPr>
+          <w:b/>
+          <w:sz w:val="28"/>
+          <w:szCs w:val="28"/>
+        </w:rPr>
+        <w:t>R</w:t>
+      </w:r>
+      <w:r>
+        <w:rPr>
+          <w:b/>
+          <w:sz w:val="28"/>
+          <w:szCs w:val="28"/>
+        </w:rPr>
+        <w:t xml:space="preserve">: </w:t>
+      </w:r>
+      <w:r>
+        <w:rPr>
+          <w:sz w:val="28"/>
+          <w:szCs w:val="28"/>
+        </w:rPr>
+        <w:t>M</w:t>
+      </w:r>
+      <w:r>
+        <w:rPr>
+          <w:sz w:val="28"/>
+          <w:szCs w:val="28"/>
+        </w:rPr>
+        <w:t>edium</w:t>
+      </w:r>
+      <w:r>
+        <w:rPr>
+          <w:sz w:val="28"/>
+          <w:szCs w:val="28"/>
+        </w:rPr>
+        <w:t xml:space="preserve"> Speed for Launcher (</w:t>
+      </w:r>
+      <w:r>
+        <w:rPr>
+          <w:sz w:val="28"/>
+          <w:szCs w:val="28"/>
+        </w:rPr>
+        <w:t xml:space="preserve">Motor Speed = </w:t>
+      </w:r>
+      <w:r>
+        <w:rPr>
+          <w:sz w:val="28"/>
+          <w:szCs w:val="28"/>
+        </w:rPr>
+        <w:t>10</w:t>
+      </w:r>
+      <w:r>
+        <w:rPr>
+          <w:sz w:val="28"/>
+          <w:szCs w:val="28"/>
+        </w:rPr>
+        <w:t>0)</w:t>
       </w:r>
     </w:p>
     <w:p>
@@ -617,16 +760,15 @@
           <w:sz w:val="28"/>
           <w:szCs w:val="28"/>
         </w:rPr>
-        <w:t>Launcher needs to be on MAX (127) to score.</w:t>
-      </w:r>
-      <w:bookmarkStart w:id="0" w:name="_GoBack"/>
-      <w:bookmarkEnd w:id="0"/>
-      <w:r>
-        <w:rPr>
-          <w:sz w:val="28"/>
-          <w:szCs w:val="28"/>
-        </w:rPr>
-        <w:t xml:space="preserve"> </w:t>
+        <w:t xml:space="preserve">Launcher needs to be on </w:t>
+      </w:r>
+      <w:r>
+        <w:rPr>
+          <w:sz w:val="28"/>
+          <w:szCs w:val="28"/>
+        </w:rPr>
+        <w:lastRenderedPageBreak/>
+        <w:t xml:space="preserve">MAX (127) to score. </w:t>
       </w:r>
       <w:r>
         <w:rPr>
@@ -1223,6 +1365,36 @@
       <w:contextualSpacing/>
     </w:pPr>
   </w:style>
+  <w:style w:type="paragraph" w:styleId="BalloonText">
+    <w:name w:val="Balloon Text"/>
+    <w:basedOn w:val="Normal"/>
+    <w:link w:val="BalloonTextChar"/>
+    <w:uiPriority w:val="99"/>
+    <w:semiHidden/>
+    <w:unhideWhenUsed/>
+    <w:rsid w:val="00424C8A"/>
+    <w:pPr>
+      <w:spacing w:after="0" w:line="240" w:lineRule="auto"/>
+    </w:pPr>
+    <w:rPr>
+      <w:rFonts w:ascii="Segoe UI" w:hAnsi="Segoe UI" w:cs="Segoe UI"/>
+      <w:sz w:val="18"/>
+      <w:szCs w:val="18"/>
+    </w:rPr>
+  </w:style>
+  <w:style w:type="character" w:customStyle="1" w:styleId="BalloonTextChar">
+    <w:name w:val="Balloon Text Char"/>
+    <w:basedOn w:val="DefaultParagraphFont"/>
+    <w:link w:val="BalloonText"/>
+    <w:uiPriority w:val="99"/>
+    <w:semiHidden/>
+    <w:rsid w:val="00424C8A"/>
+    <w:rPr>
+      <w:rFonts w:ascii="Segoe UI" w:hAnsi="Segoe UI" w:cs="Segoe UI"/>
+      <w:sz w:val="18"/>
+      <w:szCs w:val="18"/>
+    </w:rPr>
+  </w:style>
 </w:styles>
 </file>
 

</xml_diff>